<commit_message>
Actualizar la memoria del proyecto con nuevas secciones y mejoras en la estructura, eliminando archivos obsoletos.
</commit_message>
<xml_diff>
--- a/memoria/HastaSprint5.docx
+++ b/memoria/HastaSprint5.docx
@@ -1050,6 +1050,8 @@
             </w:tabs>
             <w:rPr>
               <w:noProof/>
+              <w:kern w:val="2"/>
+              <w14:ligatures w14:val="standardContextual"/>
             </w:rPr>
           </w:pPr>
           <w:r>
@@ -1061,7 +1063,7 @@
           <w:r>
             <w:fldChar w:fldCharType="separate"/>
           </w:r>
-          <w:hyperlink w:anchor="_Toc182072480" w:history="1">
+          <w:hyperlink w:anchor="_Toc182485728" w:history="1">
             <w:r>
               <w:rPr>
                 <w:rStyle w:val="Hipervnculo"/>
@@ -1088,7 +1090,7 @@
                 <w:noProof/>
                 <w:webHidden/>
               </w:rPr>
-              <w:instrText xml:space="preserve"> PAGEREF _Toc182072480 \h </w:instrText>
+              <w:instrText xml:space="preserve"> PAGEREF _Toc182485728 \h </w:instrText>
             </w:r>
             <w:r>
               <w:rPr>
@@ -1127,9 +1129,11 @@
             </w:tabs>
             <w:rPr>
               <w:noProof/>
+              <w:kern w:val="2"/>
+              <w14:ligatures w14:val="standardContextual"/>
             </w:rPr>
           </w:pPr>
-          <w:hyperlink w:anchor="_Toc182072481" w:history="1">
+          <w:hyperlink w:anchor="_Toc182485729" w:history="1">
             <w:r>
               <w:rPr>
                 <w:rStyle w:val="Hipervnculo"/>
@@ -1156,7 +1160,7 @@
                 <w:noProof/>
                 <w:webHidden/>
               </w:rPr>
-              <w:instrText xml:space="preserve"> PAGEREF _Toc182072481 \h </w:instrText>
+              <w:instrText xml:space="preserve"> PAGEREF _Toc182485729 \h </w:instrText>
             </w:r>
             <w:r>
               <w:rPr>
@@ -1195,9 +1199,11 @@
             </w:tabs>
             <w:rPr>
               <w:noProof/>
+              <w:kern w:val="2"/>
+              <w14:ligatures w14:val="standardContextual"/>
             </w:rPr>
           </w:pPr>
-          <w:hyperlink w:anchor="_Toc182072482" w:history="1">
+          <w:hyperlink w:anchor="_Toc182485730" w:history="1">
             <w:r>
               <w:rPr>
                 <w:rStyle w:val="Hipervnculo"/>
@@ -1224,7 +1230,7 @@
                 <w:noProof/>
                 <w:webHidden/>
               </w:rPr>
-              <w:instrText xml:space="preserve"> PAGEREF _Toc182072482 \h </w:instrText>
+              <w:instrText xml:space="preserve"> PAGEREF _Toc182485730 \h </w:instrText>
             </w:r>
             <w:r>
               <w:rPr>
@@ -1263,9 +1269,11 @@
             </w:tabs>
             <w:rPr>
               <w:noProof/>
+              <w:kern w:val="2"/>
+              <w14:ligatures w14:val="standardContextual"/>
             </w:rPr>
           </w:pPr>
-          <w:hyperlink w:anchor="_Toc182072483" w:history="1">
+          <w:hyperlink w:anchor="_Toc182485731" w:history="1">
             <w:r>
               <w:rPr>
                 <w:rStyle w:val="Hipervnculo"/>
@@ -1292,7 +1300,7 @@
                 <w:noProof/>
                 <w:webHidden/>
               </w:rPr>
-              <w:instrText xml:space="preserve"> PAGEREF _Toc182072483 \h </w:instrText>
+              <w:instrText xml:space="preserve"> PAGEREF _Toc182485731 \h </w:instrText>
             </w:r>
             <w:r>
               <w:rPr>
@@ -1331,9 +1339,11 @@
             </w:tabs>
             <w:rPr>
               <w:noProof/>
+              <w:kern w:val="2"/>
+              <w14:ligatures w14:val="standardContextual"/>
             </w:rPr>
           </w:pPr>
-          <w:hyperlink w:anchor="_Toc182072484" w:history="1">
+          <w:hyperlink w:anchor="_Toc182485732" w:history="1">
             <w:r>
               <w:rPr>
                 <w:rStyle w:val="Hipervnculo"/>
@@ -1360,7 +1370,7 @@
                 <w:noProof/>
                 <w:webHidden/>
               </w:rPr>
-              <w:instrText xml:space="preserve"> PAGEREF _Toc182072484 \h </w:instrText>
+              <w:instrText xml:space="preserve"> PAGEREF _Toc182485732 \h </w:instrText>
             </w:r>
             <w:r>
               <w:rPr>
@@ -1380,7 +1390,7 @@
                 <w:noProof/>
                 <w:webHidden/>
               </w:rPr>
-              <w:t>2</w:t>
+              <w:t>3</w:t>
             </w:r>
             <w:r>
               <w:rPr>
@@ -1399,9 +1409,11 @@
             </w:tabs>
             <w:rPr>
               <w:noProof/>
+              <w:kern w:val="2"/>
+              <w14:ligatures w14:val="standardContextual"/>
             </w:rPr>
           </w:pPr>
-          <w:hyperlink w:anchor="_Toc182072485" w:history="1">
+          <w:hyperlink w:anchor="_Toc182485733" w:history="1">
             <w:r>
               <w:rPr>
                 <w:rStyle w:val="Hipervnculo"/>
@@ -1428,7 +1440,7 @@
                 <w:noProof/>
                 <w:webHidden/>
               </w:rPr>
-              <w:instrText xml:space="preserve"> PAGEREF _Toc182072485 \h </w:instrText>
+              <w:instrText xml:space="preserve"> PAGEREF _Toc182485733 \h </w:instrText>
             </w:r>
             <w:r>
               <w:rPr>
@@ -1448,7 +1460,7 @@
                 <w:noProof/>
                 <w:webHidden/>
               </w:rPr>
-              <w:t>3</w:t>
+              <w:t>4</w:t>
             </w:r>
             <w:r>
               <w:rPr>
@@ -1467,9 +1479,11 @@
             </w:tabs>
             <w:rPr>
               <w:noProof/>
+              <w:kern w:val="2"/>
+              <w14:ligatures w14:val="standardContextual"/>
             </w:rPr>
           </w:pPr>
-          <w:hyperlink w:anchor="_Toc182072486" w:history="1">
+          <w:hyperlink w:anchor="_Toc182485734" w:history="1">
             <w:r>
               <w:rPr>
                 <w:rStyle w:val="Hipervnculo"/>
@@ -1496,7 +1510,7 @@
                 <w:noProof/>
                 <w:webHidden/>
               </w:rPr>
-              <w:instrText xml:space="preserve"> PAGEREF _Toc182072486 \h </w:instrText>
+              <w:instrText xml:space="preserve"> PAGEREF _Toc182485734 \h </w:instrText>
             </w:r>
             <w:r>
               <w:rPr>
@@ -1516,7 +1530,7 @@
                 <w:noProof/>
                 <w:webHidden/>
               </w:rPr>
-              <w:t>6</w:t>
+              <w:t>7</w:t>
             </w:r>
             <w:r>
               <w:rPr>
@@ -1535,9 +1549,11 @@
             </w:tabs>
             <w:rPr>
               <w:noProof/>
+              <w:kern w:val="2"/>
+              <w14:ligatures w14:val="standardContextual"/>
             </w:rPr>
           </w:pPr>
-          <w:hyperlink w:anchor="_Toc182072487" w:history="1">
+          <w:hyperlink w:anchor="_Toc182485735" w:history="1">
             <w:r>
               <w:rPr>
                 <w:rStyle w:val="Hipervnculo"/>
@@ -1564,7 +1580,7 @@
                 <w:noProof/>
                 <w:webHidden/>
               </w:rPr>
-              <w:instrText xml:space="preserve"> PAGEREF _Toc182072487 \h </w:instrText>
+              <w:instrText xml:space="preserve"> PAGEREF _Toc182485735 \h </w:instrText>
             </w:r>
             <w:r>
               <w:rPr>
@@ -1584,7 +1600,7 @@
                 <w:noProof/>
                 <w:webHidden/>
               </w:rPr>
-              <w:t>6</w:t>
+              <w:t>7</w:t>
             </w:r>
             <w:r>
               <w:rPr>
@@ -1603,9 +1619,11 @@
             </w:tabs>
             <w:rPr>
               <w:noProof/>
+              <w:kern w:val="2"/>
+              <w14:ligatures w14:val="standardContextual"/>
             </w:rPr>
           </w:pPr>
-          <w:hyperlink w:anchor="_Toc182072488" w:history="1">
+          <w:hyperlink w:anchor="_Toc182485736" w:history="1">
             <w:r>
               <w:rPr>
                 <w:rStyle w:val="Hipervnculo"/>
@@ -1632,7 +1650,7 @@
                 <w:noProof/>
                 <w:webHidden/>
               </w:rPr>
-              <w:instrText xml:space="preserve"> PAGEREF _Toc182072488 \h </w:instrText>
+              <w:instrText xml:space="preserve"> PAGEREF _Toc182485736 \h </w:instrText>
             </w:r>
             <w:r>
               <w:rPr>
@@ -1652,7 +1670,7 @@
                 <w:noProof/>
                 <w:webHidden/>
               </w:rPr>
-              <w:t>6</w:t>
+              <w:t>7</w:t>
             </w:r>
             <w:r>
               <w:rPr>
@@ -1671,9 +1689,11 @@
             </w:tabs>
             <w:rPr>
               <w:noProof/>
+              <w:kern w:val="2"/>
+              <w14:ligatures w14:val="standardContextual"/>
             </w:rPr>
           </w:pPr>
-          <w:hyperlink w:anchor="_Toc182072489" w:history="1">
+          <w:hyperlink w:anchor="_Toc182485737" w:history="1">
             <w:r>
               <w:rPr>
                 <w:rStyle w:val="Hipervnculo"/>
@@ -1700,7 +1720,7 @@
                 <w:noProof/>
                 <w:webHidden/>
               </w:rPr>
-              <w:instrText xml:space="preserve"> PAGEREF _Toc182072489 \h </w:instrText>
+              <w:instrText xml:space="preserve"> PAGEREF _Toc182485737 \h </w:instrText>
             </w:r>
             <w:r>
               <w:rPr>
@@ -1720,7 +1740,7 @@
                 <w:noProof/>
                 <w:webHidden/>
               </w:rPr>
-              <w:t>7</w:t>
+              <w:t>8</w:t>
             </w:r>
             <w:r>
               <w:rPr>
@@ -1739,9 +1759,11 @@
             </w:tabs>
             <w:rPr>
               <w:noProof/>
+              <w:kern w:val="2"/>
+              <w14:ligatures w14:val="standardContextual"/>
             </w:rPr>
           </w:pPr>
-          <w:hyperlink w:anchor="_Toc182072490" w:history="1">
+          <w:hyperlink w:anchor="_Toc182485738" w:history="1">
             <w:r>
               <w:rPr>
                 <w:rStyle w:val="Hipervnculo"/>
@@ -1768,7 +1790,7 @@
                 <w:noProof/>
                 <w:webHidden/>
               </w:rPr>
-              <w:instrText xml:space="preserve"> PAGEREF _Toc182072490 \h </w:instrText>
+              <w:instrText xml:space="preserve"> PAGEREF _Toc182485738 \h </w:instrText>
             </w:r>
             <w:r>
               <w:rPr>
@@ -1788,7 +1810,7 @@
                 <w:noProof/>
                 <w:webHidden/>
               </w:rPr>
-              <w:t>8</w:t>
+              <w:t>9</w:t>
             </w:r>
             <w:r>
               <w:rPr>
@@ -1807,9 +1829,11 @@
             </w:tabs>
             <w:rPr>
               <w:noProof/>
+              <w:kern w:val="2"/>
+              <w14:ligatures w14:val="standardContextual"/>
             </w:rPr>
           </w:pPr>
-          <w:hyperlink w:anchor="_Toc182072491" w:history="1">
+          <w:hyperlink w:anchor="_Toc182485739" w:history="1">
             <w:r>
               <w:rPr>
                 <w:rStyle w:val="Hipervnculo"/>
@@ -1836,7 +1860,7 @@
                 <w:noProof/>
                 <w:webHidden/>
               </w:rPr>
-              <w:instrText xml:space="preserve"> PAGEREF _Toc182072491 \h </w:instrText>
+              <w:instrText xml:space="preserve"> PAGEREF _Toc182485739 \h </w:instrText>
             </w:r>
             <w:r>
               <w:rPr>
@@ -1856,7 +1880,7 @@
                 <w:noProof/>
                 <w:webHidden/>
               </w:rPr>
-              <w:t>9</w:t>
+              <w:t>10</w:t>
             </w:r>
             <w:r>
               <w:rPr>
@@ -1875,9 +1899,11 @@
             </w:tabs>
             <w:rPr>
               <w:noProof/>
+              <w:kern w:val="2"/>
+              <w14:ligatures w14:val="standardContextual"/>
             </w:rPr>
           </w:pPr>
-          <w:hyperlink w:anchor="_Toc182072492" w:history="1">
+          <w:hyperlink w:anchor="_Toc182485740" w:history="1">
             <w:r>
               <w:rPr>
                 <w:rStyle w:val="Hipervnculo"/>
@@ -1904,7 +1930,7 @@
                 <w:noProof/>
                 <w:webHidden/>
               </w:rPr>
-              <w:instrText xml:space="preserve"> PAGEREF _Toc182072492 \h </w:instrText>
+              <w:instrText xml:space="preserve"> PAGEREF _Toc182485740 \h </w:instrText>
             </w:r>
             <w:r>
               <w:rPr>
@@ -1924,7 +1950,7 @@
                 <w:noProof/>
                 <w:webHidden/>
               </w:rPr>
-              <w:t>9</w:t>
+              <w:t>11</w:t>
             </w:r>
             <w:r>
               <w:rPr>
@@ -1943,9 +1969,11 @@
             </w:tabs>
             <w:rPr>
               <w:noProof/>
+              <w:kern w:val="2"/>
+              <w14:ligatures w14:val="standardContextual"/>
             </w:rPr>
           </w:pPr>
-          <w:hyperlink w:anchor="_Toc182072493" w:history="1">
+          <w:hyperlink w:anchor="_Toc182485741" w:history="1">
             <w:r>
               <w:rPr>
                 <w:rStyle w:val="Hipervnculo"/>
@@ -1972,7 +2000,7 @@
                 <w:noProof/>
                 <w:webHidden/>
               </w:rPr>
-              <w:instrText xml:space="preserve"> PAGEREF _Toc182072493 \h </w:instrText>
+              <w:instrText xml:space="preserve"> PAGEREF _Toc182485741 \h </w:instrText>
             </w:r>
             <w:r>
               <w:rPr>
@@ -1992,7 +2020,7 @@
                 <w:noProof/>
                 <w:webHidden/>
               </w:rPr>
-              <w:t>10</w:t>
+              <w:t>11</w:t>
             </w:r>
             <w:r>
               <w:rPr>
@@ -2011,9 +2039,11 @@
             </w:tabs>
             <w:rPr>
               <w:noProof/>
+              <w:kern w:val="2"/>
+              <w14:ligatures w14:val="standardContextual"/>
             </w:rPr>
           </w:pPr>
-          <w:hyperlink w:anchor="_Toc182072494" w:history="1">
+          <w:hyperlink w:anchor="_Toc182485742" w:history="1">
             <w:r>
               <w:rPr>
                 <w:rStyle w:val="Hipervnculo"/>
@@ -2040,7 +2070,7 @@
                 <w:noProof/>
                 <w:webHidden/>
               </w:rPr>
-              <w:instrText xml:space="preserve"> PAGEREF _Toc182072494 \h </w:instrText>
+              <w:instrText xml:space="preserve"> PAGEREF _Toc182485742 \h </w:instrText>
             </w:r>
             <w:r>
               <w:rPr>
@@ -2060,7 +2090,7 @@
                 <w:noProof/>
                 <w:webHidden/>
               </w:rPr>
-              <w:t>10</w:t>
+              <w:t>12</w:t>
             </w:r>
             <w:r>
               <w:rPr>
@@ -2079,9 +2109,11 @@
             </w:tabs>
             <w:rPr>
               <w:noProof/>
+              <w:kern w:val="2"/>
+              <w14:ligatures w14:val="standardContextual"/>
             </w:rPr>
           </w:pPr>
-          <w:hyperlink w:anchor="_Toc182072495" w:history="1">
+          <w:hyperlink w:anchor="_Toc182485743" w:history="1">
             <w:r>
               <w:rPr>
                 <w:rStyle w:val="Hipervnculo"/>
@@ -2108,7 +2140,7 @@
                 <w:noProof/>
                 <w:webHidden/>
               </w:rPr>
-              <w:instrText xml:space="preserve"> PAGEREF _Toc182072495 \h </w:instrText>
+              <w:instrText xml:space="preserve"> PAGEREF _Toc182485743 \h </w:instrText>
             </w:r>
             <w:r>
               <w:rPr>
@@ -2128,7 +2160,7 @@
                 <w:noProof/>
                 <w:webHidden/>
               </w:rPr>
-              <w:t>11</w:t>
+              <w:t>12</w:t>
             </w:r>
             <w:r>
               <w:rPr>
@@ -2147,9 +2179,11 @@
             </w:tabs>
             <w:rPr>
               <w:noProof/>
+              <w:kern w:val="2"/>
+              <w14:ligatures w14:val="standardContextual"/>
             </w:rPr>
           </w:pPr>
-          <w:hyperlink w:anchor="_Toc182072496" w:history="1">
+          <w:hyperlink w:anchor="_Toc182485744" w:history="1">
             <w:r>
               <w:rPr>
                 <w:rStyle w:val="Hipervnculo"/>
@@ -2176,7 +2210,7 @@
                 <w:noProof/>
                 <w:webHidden/>
               </w:rPr>
-              <w:instrText xml:space="preserve"> PAGEREF _Toc182072496 \h </w:instrText>
+              <w:instrText xml:space="preserve"> PAGEREF _Toc182485744 \h </w:instrText>
             </w:r>
             <w:r>
               <w:rPr>
@@ -2196,7 +2230,7 @@
                 <w:noProof/>
                 <w:webHidden/>
               </w:rPr>
-              <w:t>11</w:t>
+              <w:t>13</w:t>
             </w:r>
             <w:r>
               <w:rPr>
@@ -2215,9 +2249,11 @@
             </w:tabs>
             <w:rPr>
               <w:noProof/>
+              <w:kern w:val="2"/>
+              <w14:ligatures w14:val="standardContextual"/>
             </w:rPr>
           </w:pPr>
-          <w:hyperlink w:anchor="_Toc182072497" w:history="1">
+          <w:hyperlink w:anchor="_Toc182485745" w:history="1">
             <w:r>
               <w:rPr>
                 <w:rStyle w:val="Hipervnculo"/>
@@ -2244,7 +2280,7 @@
                 <w:noProof/>
                 <w:webHidden/>
               </w:rPr>
-              <w:instrText xml:space="preserve"> PAGEREF _Toc182072497 \h </w:instrText>
+              <w:instrText xml:space="preserve"> PAGEREF _Toc182485745 \h </w:instrText>
             </w:r>
             <w:r>
               <w:rPr>
@@ -2264,7 +2300,7 @@
                 <w:noProof/>
                 <w:webHidden/>
               </w:rPr>
-              <w:t>11</w:t>
+              <w:t>13</w:t>
             </w:r>
             <w:r>
               <w:rPr>
@@ -2283,9 +2319,11 @@
             </w:tabs>
             <w:rPr>
               <w:noProof/>
+              <w:kern w:val="2"/>
+              <w14:ligatures w14:val="standardContextual"/>
             </w:rPr>
           </w:pPr>
-          <w:hyperlink w:anchor="_Toc182072498" w:history="1">
+          <w:hyperlink w:anchor="_Toc182485746" w:history="1">
             <w:r>
               <w:rPr>
                 <w:rStyle w:val="Hipervnculo"/>
@@ -2312,7 +2350,7 @@
                 <w:noProof/>
                 <w:webHidden/>
               </w:rPr>
-              <w:instrText xml:space="preserve"> PAGEREF _Toc182072498 \h </w:instrText>
+              <w:instrText xml:space="preserve"> PAGEREF _Toc182485746 \h </w:instrText>
             </w:r>
             <w:r>
               <w:rPr>
@@ -2332,7 +2370,7 @@
                 <w:noProof/>
                 <w:webHidden/>
               </w:rPr>
-              <w:t>11</w:t>
+              <w:t>13</w:t>
             </w:r>
             <w:r>
               <w:rPr>
@@ -2351,9 +2389,11 @@
             </w:tabs>
             <w:rPr>
               <w:noProof/>
+              <w:kern w:val="2"/>
+              <w14:ligatures w14:val="standardContextual"/>
             </w:rPr>
           </w:pPr>
-          <w:hyperlink w:anchor="_Toc182072499" w:history="1">
+          <w:hyperlink w:anchor="_Toc182485747" w:history="1">
             <w:r>
               <w:rPr>
                 <w:rStyle w:val="Hipervnculo"/>
@@ -2380,7 +2420,7 @@
                 <w:noProof/>
                 <w:webHidden/>
               </w:rPr>
-              <w:instrText xml:space="preserve"> PAGEREF _Toc182072499 \h </w:instrText>
+              <w:instrText xml:space="preserve"> PAGEREF _Toc182485747 \h </w:instrText>
             </w:r>
             <w:r>
               <w:rPr>
@@ -2400,7 +2440,7 @@
                 <w:noProof/>
                 <w:webHidden/>
               </w:rPr>
-              <w:t>13</w:t>
+              <w:t>15</w:t>
             </w:r>
             <w:r>
               <w:rPr>
@@ -2419,9 +2459,11 @@
             </w:tabs>
             <w:rPr>
               <w:noProof/>
+              <w:kern w:val="2"/>
+              <w14:ligatures w14:val="standardContextual"/>
             </w:rPr>
           </w:pPr>
-          <w:hyperlink w:anchor="_Toc182072500" w:history="1">
+          <w:hyperlink w:anchor="_Toc182485748" w:history="1">
             <w:r>
               <w:rPr>
                 <w:rStyle w:val="Hipervnculo"/>
@@ -2448,7 +2490,7 @@
                 <w:noProof/>
                 <w:webHidden/>
               </w:rPr>
-              <w:instrText xml:space="preserve"> PAGEREF _Toc182072500 \h </w:instrText>
+              <w:instrText xml:space="preserve"> PAGEREF _Toc182485748 \h </w:instrText>
             </w:r>
             <w:r>
               <w:rPr>
@@ -2468,7 +2510,7 @@
                 <w:noProof/>
                 <w:webHidden/>
               </w:rPr>
-              <w:t>14</w:t>
+              <w:t>16</w:t>
             </w:r>
             <w:r>
               <w:rPr>
@@ -2487,9 +2529,11 @@
             </w:tabs>
             <w:rPr>
               <w:noProof/>
+              <w:kern w:val="2"/>
+              <w14:ligatures w14:val="standardContextual"/>
             </w:rPr>
           </w:pPr>
-          <w:hyperlink w:anchor="_Toc182072501" w:history="1">
+          <w:hyperlink w:anchor="_Toc182485749" w:history="1">
             <w:r>
               <w:rPr>
                 <w:rStyle w:val="Hipervnculo"/>
@@ -2516,7 +2560,7 @@
                 <w:noProof/>
                 <w:webHidden/>
               </w:rPr>
-              <w:instrText xml:space="preserve"> PAGEREF _Toc182072501 \h </w:instrText>
+              <w:instrText xml:space="preserve"> PAGEREF _Toc182485749 \h </w:instrText>
             </w:r>
             <w:r>
               <w:rPr>
@@ -2536,7 +2580,7 @@
                 <w:noProof/>
                 <w:webHidden/>
               </w:rPr>
-              <w:t>14</w:t>
+              <w:t>16</w:t>
             </w:r>
             <w:r>
               <w:rPr>
@@ -2555,9 +2599,11 @@
             </w:tabs>
             <w:rPr>
               <w:noProof/>
+              <w:kern w:val="2"/>
+              <w14:ligatures w14:val="standardContextual"/>
             </w:rPr>
           </w:pPr>
-          <w:hyperlink w:anchor="_Toc182072502" w:history="1">
+          <w:hyperlink w:anchor="_Toc182485750" w:history="1">
             <w:r>
               <w:rPr>
                 <w:rStyle w:val="Hipervnculo"/>
@@ -2584,7 +2630,7 @@
                 <w:noProof/>
                 <w:webHidden/>
               </w:rPr>
-              <w:instrText xml:space="preserve"> PAGEREF _Toc182072502 \h </w:instrText>
+              <w:instrText xml:space="preserve"> PAGEREF _Toc182485750 \h </w:instrText>
             </w:r>
             <w:r>
               <w:rPr>
@@ -2604,7 +2650,93 @@
                 <w:noProof/>
                 <w:webHidden/>
               </w:rPr>
-              <w:t>14</w:t>
+              <w:t>16</w:t>
+            </w:r>
+            <w:r>
+              <w:rPr>
+                <w:noProof/>
+                <w:webHidden/>
+              </w:rPr>
+              <w:fldChar w:fldCharType="end"/>
+            </w:r>
+          </w:hyperlink>
+        </w:p>
+        <w:p>
+          <w:pPr>
+            <w:pStyle w:val="TDC3"/>
+            <w:tabs>
+              <w:tab w:val="left" w:pos="880"/>
+              <w:tab w:val="right" w:leader="dot" w:pos="9350"/>
+            </w:tabs>
+            <w:rPr>
+              <w:noProof/>
+              <w:kern w:val="2"/>
+              <w14:ligatures w14:val="standardContextual"/>
+            </w:rPr>
+          </w:pPr>
+          <w:hyperlink w:anchor="_Toc182485751" w:history="1">
+            <w:r>
+              <w:rPr>
+                <w:rStyle w:val="Hipervnculo"/>
+                <w:noProof/>
+              </w:rPr>
+              <w:t>6.</w:t>
+            </w:r>
+            <w:r>
+              <w:rPr>
+                <w:noProof/>
+                <w:kern w:val="2"/>
+                <w14:ligatures w14:val="standardContextual"/>
+              </w:rPr>
+              <w:tab/>
+            </w:r>
+            <w:r>
+              <w:rPr>
+                <w:rStyle w:val="Hipervnculo"/>
+                <w:noProof/>
+              </w:rPr>
+              <w:t>Conclusiones:</w:t>
+            </w:r>
+            <w:r>
+              <w:rPr>
+                <w:noProof/>
+                <w:webHidden/>
+              </w:rPr>
+              <w:tab/>
+            </w:r>
+            <w:r>
+              <w:rPr>
+                <w:noProof/>
+                <w:webHidden/>
+              </w:rPr>
+              <w:fldChar w:fldCharType="begin"/>
+            </w:r>
+            <w:r>
+              <w:rPr>
+                <w:noProof/>
+                <w:webHidden/>
+              </w:rPr>
+              <w:instrText xml:space="preserve"> PAGEREF _Toc182485751 \h </w:instrText>
+            </w:r>
+            <w:r>
+              <w:rPr>
+                <w:noProof/>
+                <w:webHidden/>
+              </w:rPr>
+            </w:r>
+            <w:r>
+              <w:rPr>
+                <w:noProof/>
+                <w:webHidden/>
+              </w:rPr>
+              <w:fldChar w:fldCharType="separate"/>
+            </w:r>
+            <w:r>
+              <w:rPr>
+                <w:noProof/>
+                <w:webHidden/>
+              </w:rPr>
+              <w:t>17</w:t>
             </w:r>
             <w:r>
               <w:rPr>
@@ -2623,9 +2755,11 @@
             </w:tabs>
             <w:rPr>
               <w:noProof/>
+              <w:kern w:val="2"/>
+              <w14:ligatures w14:val="standardContextual"/>
             </w:rPr>
           </w:pPr>
-          <w:hyperlink w:anchor="_Toc182072503" w:history="1">
+          <w:hyperlink w:anchor="_Toc182485752" w:history="1">
             <w:r>
               <w:rPr>
                 <w:rStyle w:val="Hipervnculo"/>
@@ -2653,7 +2787,7 @@
                 <w:noProof/>
                 <w:webHidden/>
               </w:rPr>
-              <w:instrText xml:space="preserve"> PAGEREF _Toc182072503 \h </w:instrText>
+              <w:instrText xml:space="preserve"> PAGEREF _Toc182485752 \h </w:instrText>
             </w:r>
             <w:r>
               <w:rPr>
@@ -2673,7 +2807,7 @@
                 <w:noProof/>
                 <w:webHidden/>
               </w:rPr>
-              <w:t>15</w:t>
+              <w:t>17</w:t>
             </w:r>
             <w:r>
               <w:rPr>
@@ -2692,9 +2826,11 @@
             </w:tabs>
             <w:rPr>
               <w:noProof/>
+              <w:kern w:val="2"/>
+              <w14:ligatures w14:val="standardContextual"/>
             </w:rPr>
           </w:pPr>
-          <w:hyperlink w:anchor="_Toc182072504" w:history="1">
+          <w:hyperlink w:anchor="_Toc182485753" w:history="1">
             <w:r>
               <w:rPr>
                 <w:rStyle w:val="Hipervnculo"/>
@@ -2722,7 +2858,7 @@
                 <w:noProof/>
                 <w:webHidden/>
               </w:rPr>
-              <w:instrText xml:space="preserve"> PAGEREF _Toc182072504 \h </w:instrText>
+              <w:instrText xml:space="preserve"> PAGEREF _Toc182485753 \h </w:instrText>
             </w:r>
             <w:r>
               <w:rPr>
@@ -2742,7 +2878,7 @@
                 <w:noProof/>
                 <w:webHidden/>
               </w:rPr>
-              <w:t>15</w:t>
+              <w:t>17</w:t>
             </w:r>
             <w:r>
               <w:rPr>
@@ -2761,9 +2897,11 @@
             </w:tabs>
             <w:rPr>
               <w:noProof/>
+              <w:kern w:val="2"/>
+              <w14:ligatures w14:val="standardContextual"/>
             </w:rPr>
           </w:pPr>
-          <w:hyperlink w:anchor="_Toc182072505" w:history="1">
+          <w:hyperlink w:anchor="_Toc182485754" w:history="1">
             <w:r>
               <w:rPr>
                 <w:rStyle w:val="Hipervnculo"/>
@@ -2791,7 +2929,7 @@
                 <w:noProof/>
                 <w:webHidden/>
               </w:rPr>
-              <w:instrText xml:space="preserve"> PAGEREF _Toc182072505 \h </w:instrText>
+              <w:instrText xml:space="preserve"> PAGEREF _Toc182485754 \h </w:instrText>
             </w:r>
             <w:r>
               <w:rPr>
@@ -2811,7 +2949,7 @@
                 <w:noProof/>
                 <w:webHidden/>
               </w:rPr>
-              <w:t>15</w:t>
+              <w:t>17</w:t>
             </w:r>
             <w:r>
               <w:rPr>
@@ -2830,9 +2968,11 @@
             </w:tabs>
             <w:rPr>
               <w:noProof/>
+              <w:kern w:val="2"/>
+              <w14:ligatures w14:val="standardContextual"/>
             </w:rPr>
           </w:pPr>
-          <w:hyperlink w:anchor="_Toc182072506" w:history="1">
+          <w:hyperlink w:anchor="_Toc182485755" w:history="1">
             <w:r>
               <w:rPr>
                 <w:rStyle w:val="Hipervnculo"/>
@@ -2860,7 +3000,7 @@
                 <w:noProof/>
                 <w:webHidden/>
               </w:rPr>
-              <w:instrText xml:space="preserve"> PAGEREF _Toc182072506 \h </w:instrText>
+              <w:instrText xml:space="preserve"> PAGEREF _Toc182485755 \h </w:instrText>
             </w:r>
             <w:r>
               <w:rPr>
@@ -2880,7 +3020,1127 @@
                 <w:noProof/>
                 <w:webHidden/>
               </w:rPr>
-              <w:t>15</w:t>
+              <w:t>17</w:t>
+            </w:r>
+            <w:r>
+              <w:rPr>
+                <w:noProof/>
+                <w:webHidden/>
+              </w:rPr>
+              <w:fldChar w:fldCharType="end"/>
+            </w:r>
+          </w:hyperlink>
+        </w:p>
+        <w:p>
+          <w:pPr>
+            <w:pStyle w:val="TDC2"/>
+            <w:tabs>
+              <w:tab w:val="right" w:leader="dot" w:pos="9350"/>
+            </w:tabs>
+            <w:rPr>
+              <w:noProof/>
+              <w:kern w:val="2"/>
+              <w14:ligatures w14:val="standardContextual"/>
+            </w:rPr>
+          </w:pPr>
+          <w:hyperlink w:anchor="_Toc182485756" w:history="1">
+            <w:r>
+              <w:rPr>
+                <w:rStyle w:val="Hipervnculo"/>
+                <w:noProof/>
+              </w:rPr>
+              <w:t>Sprint 4.5 - Mejoras visuales y funcionalidad PDF</w:t>
+            </w:r>
+            <w:r>
+              <w:rPr>
+                <w:noProof/>
+                <w:webHidden/>
+              </w:rPr>
+              <w:tab/>
+            </w:r>
+            <w:r>
+              <w:rPr>
+                <w:noProof/>
+                <w:webHidden/>
+              </w:rPr>
+              <w:fldChar w:fldCharType="begin"/>
+            </w:r>
+            <w:r>
+              <w:rPr>
+                <w:noProof/>
+                <w:webHidden/>
+              </w:rPr>
+              <w:instrText xml:space="preserve"> PAGEREF _Toc182485756 \h </w:instrText>
+            </w:r>
+            <w:r>
+              <w:rPr>
+                <w:noProof/>
+                <w:webHidden/>
+              </w:rPr>
+            </w:r>
+            <w:r>
+              <w:rPr>
+                <w:noProof/>
+                <w:webHidden/>
+              </w:rPr>
+              <w:fldChar w:fldCharType="separate"/>
+            </w:r>
+            <w:r>
+              <w:rPr>
+                <w:noProof/>
+                <w:webHidden/>
+              </w:rPr>
+              <w:t>22</w:t>
+            </w:r>
+            <w:r>
+              <w:rPr>
+                <w:noProof/>
+                <w:webHidden/>
+              </w:rPr>
+              <w:fldChar w:fldCharType="end"/>
+            </w:r>
+          </w:hyperlink>
+        </w:p>
+        <w:p>
+          <w:pPr>
+            <w:pStyle w:val="TDC3"/>
+            <w:tabs>
+              <w:tab w:val="right" w:leader="dot" w:pos="9350"/>
+            </w:tabs>
+            <w:rPr>
+              <w:noProof/>
+              <w:kern w:val="2"/>
+              <w14:ligatures w14:val="standardContextual"/>
+            </w:rPr>
+          </w:pPr>
+          <w:hyperlink w:anchor="_Toc182485757" w:history="1">
+            <w:r>
+              <w:rPr>
+                <w:rStyle w:val="Hipervnculo"/>
+                <w:noProof/>
+              </w:rPr>
+              <w:t>1. Unificación del diseño</w:t>
+            </w:r>
+            <w:r>
+              <w:rPr>
+                <w:noProof/>
+                <w:webHidden/>
+              </w:rPr>
+              <w:tab/>
+            </w:r>
+            <w:r>
+              <w:rPr>
+                <w:noProof/>
+                <w:webHidden/>
+              </w:rPr>
+              <w:fldChar w:fldCharType="begin"/>
+            </w:r>
+            <w:r>
+              <w:rPr>
+                <w:noProof/>
+                <w:webHidden/>
+              </w:rPr>
+              <w:instrText xml:space="preserve"> PAGEREF _Toc182485757 \h </w:instrText>
+            </w:r>
+            <w:r>
+              <w:rPr>
+                <w:noProof/>
+                <w:webHidden/>
+              </w:rPr>
+            </w:r>
+            <w:r>
+              <w:rPr>
+                <w:noProof/>
+                <w:webHidden/>
+              </w:rPr>
+              <w:fldChar w:fldCharType="separate"/>
+            </w:r>
+            <w:r>
+              <w:rPr>
+                <w:noProof/>
+                <w:webHidden/>
+              </w:rPr>
+              <w:t>22</w:t>
+            </w:r>
+            <w:r>
+              <w:rPr>
+                <w:noProof/>
+                <w:webHidden/>
+              </w:rPr>
+              <w:fldChar w:fldCharType="end"/>
+            </w:r>
+          </w:hyperlink>
+        </w:p>
+        <w:p>
+          <w:pPr>
+            <w:pStyle w:val="TDC3"/>
+            <w:tabs>
+              <w:tab w:val="right" w:leader="dot" w:pos="9350"/>
+            </w:tabs>
+            <w:rPr>
+              <w:noProof/>
+              <w:kern w:val="2"/>
+              <w14:ligatures w14:val="standardContextual"/>
+            </w:rPr>
+          </w:pPr>
+          <w:hyperlink w:anchor="_Toc182485758" w:history="1">
+            <w:r>
+              <w:rPr>
+                <w:rStyle w:val="Hipervnculo"/>
+                <w:noProof/>
+              </w:rPr>
+              <w:t>2. Mejoras en la interfaz de usuario</w:t>
+            </w:r>
+            <w:r>
+              <w:rPr>
+                <w:noProof/>
+                <w:webHidden/>
+              </w:rPr>
+              <w:tab/>
+            </w:r>
+            <w:r>
+              <w:rPr>
+                <w:noProof/>
+                <w:webHidden/>
+              </w:rPr>
+              <w:fldChar w:fldCharType="begin"/>
+            </w:r>
+            <w:r>
+              <w:rPr>
+                <w:noProof/>
+                <w:webHidden/>
+              </w:rPr>
+              <w:instrText xml:space="preserve"> PAGEREF _Toc182485758 \h </w:instrText>
+            </w:r>
+            <w:r>
+              <w:rPr>
+                <w:noProof/>
+                <w:webHidden/>
+              </w:rPr>
+            </w:r>
+            <w:r>
+              <w:rPr>
+                <w:noProof/>
+                <w:webHidden/>
+              </w:rPr>
+              <w:fldChar w:fldCharType="separate"/>
+            </w:r>
+            <w:r>
+              <w:rPr>
+                <w:noProof/>
+                <w:webHidden/>
+              </w:rPr>
+              <w:t>22</w:t>
+            </w:r>
+            <w:r>
+              <w:rPr>
+                <w:noProof/>
+                <w:webHidden/>
+              </w:rPr>
+              <w:fldChar w:fldCharType="end"/>
+            </w:r>
+          </w:hyperlink>
+        </w:p>
+        <w:p>
+          <w:pPr>
+            <w:pStyle w:val="TDC3"/>
+            <w:tabs>
+              <w:tab w:val="right" w:leader="dot" w:pos="9350"/>
+            </w:tabs>
+            <w:rPr>
+              <w:noProof/>
+              <w:kern w:val="2"/>
+              <w14:ligatures w14:val="standardContextual"/>
+            </w:rPr>
+          </w:pPr>
+          <w:hyperlink w:anchor="_Toc182485759" w:history="1">
+            <w:r>
+              <w:rPr>
+                <w:rStyle w:val="Hipervnculo"/>
+                <w:noProof/>
+              </w:rPr>
+              <w:t>3. Implementación de exportación PDF</w:t>
+            </w:r>
+            <w:r>
+              <w:rPr>
+                <w:noProof/>
+                <w:webHidden/>
+              </w:rPr>
+              <w:tab/>
+            </w:r>
+            <w:r>
+              <w:rPr>
+                <w:noProof/>
+                <w:webHidden/>
+              </w:rPr>
+              <w:fldChar w:fldCharType="begin"/>
+            </w:r>
+            <w:r>
+              <w:rPr>
+                <w:noProof/>
+                <w:webHidden/>
+              </w:rPr>
+              <w:instrText xml:space="preserve"> PAGEREF _Toc182485759 \h </w:instrText>
+            </w:r>
+            <w:r>
+              <w:rPr>
+                <w:noProof/>
+                <w:webHidden/>
+              </w:rPr>
+            </w:r>
+            <w:r>
+              <w:rPr>
+                <w:noProof/>
+                <w:webHidden/>
+              </w:rPr>
+              <w:fldChar w:fldCharType="separate"/>
+            </w:r>
+            <w:r>
+              <w:rPr>
+                <w:noProof/>
+                <w:webHidden/>
+              </w:rPr>
+              <w:t>23</w:t>
+            </w:r>
+            <w:r>
+              <w:rPr>
+                <w:noProof/>
+                <w:webHidden/>
+              </w:rPr>
+              <w:fldChar w:fldCharType="end"/>
+            </w:r>
+          </w:hyperlink>
+        </w:p>
+        <w:p>
+          <w:pPr>
+            <w:pStyle w:val="TDC3"/>
+            <w:tabs>
+              <w:tab w:val="right" w:leader="dot" w:pos="9350"/>
+            </w:tabs>
+            <w:rPr>
+              <w:noProof/>
+              <w:kern w:val="2"/>
+              <w14:ligatures w14:val="standardContextual"/>
+            </w:rPr>
+          </w:pPr>
+          <w:hyperlink w:anchor="_Toc182485760" w:history="1">
+            <w:r>
+              <w:rPr>
+                <w:rStyle w:val="Hipervnculo"/>
+                <w:noProof/>
+              </w:rPr>
+              <w:t>4. Mejoras en la gestión de cuentas</w:t>
+            </w:r>
+            <w:r>
+              <w:rPr>
+                <w:noProof/>
+                <w:webHidden/>
+              </w:rPr>
+              <w:tab/>
+            </w:r>
+            <w:r>
+              <w:rPr>
+                <w:noProof/>
+                <w:webHidden/>
+              </w:rPr>
+              <w:fldChar w:fldCharType="begin"/>
+            </w:r>
+            <w:r>
+              <w:rPr>
+                <w:noProof/>
+                <w:webHidden/>
+              </w:rPr>
+              <w:instrText xml:space="preserve"> PAGEREF _Toc182485760 \h </w:instrText>
+            </w:r>
+            <w:r>
+              <w:rPr>
+                <w:noProof/>
+                <w:webHidden/>
+              </w:rPr>
+            </w:r>
+            <w:r>
+              <w:rPr>
+                <w:noProof/>
+                <w:webHidden/>
+              </w:rPr>
+              <w:fldChar w:fldCharType="separate"/>
+            </w:r>
+            <w:r>
+              <w:rPr>
+                <w:noProof/>
+                <w:webHidden/>
+              </w:rPr>
+              <w:t>24</w:t>
+            </w:r>
+            <w:r>
+              <w:rPr>
+                <w:noProof/>
+                <w:webHidden/>
+              </w:rPr>
+              <w:fldChar w:fldCharType="end"/>
+            </w:r>
+          </w:hyperlink>
+        </w:p>
+        <w:p>
+          <w:pPr>
+            <w:pStyle w:val="TDC3"/>
+            <w:tabs>
+              <w:tab w:val="right" w:leader="dot" w:pos="9350"/>
+            </w:tabs>
+            <w:rPr>
+              <w:noProof/>
+              <w:kern w:val="2"/>
+              <w14:ligatures w14:val="standardContextual"/>
+            </w:rPr>
+          </w:pPr>
+          <w:hyperlink w:anchor="_Toc182485761" w:history="1">
+            <w:r>
+              <w:rPr>
+                <w:rStyle w:val="Hipervnculo"/>
+                <w:noProof/>
+              </w:rPr>
+              <w:t>5. Optimizaciones generales</w:t>
+            </w:r>
+            <w:r>
+              <w:rPr>
+                <w:noProof/>
+                <w:webHidden/>
+              </w:rPr>
+              <w:tab/>
+            </w:r>
+            <w:r>
+              <w:rPr>
+                <w:noProof/>
+                <w:webHidden/>
+              </w:rPr>
+              <w:fldChar w:fldCharType="begin"/>
+            </w:r>
+            <w:r>
+              <w:rPr>
+                <w:noProof/>
+                <w:webHidden/>
+              </w:rPr>
+              <w:instrText xml:space="preserve"> PAGEREF _Toc182485761 \h </w:instrText>
+            </w:r>
+            <w:r>
+              <w:rPr>
+                <w:noProof/>
+                <w:webHidden/>
+              </w:rPr>
+            </w:r>
+            <w:r>
+              <w:rPr>
+                <w:noProof/>
+                <w:webHidden/>
+              </w:rPr>
+              <w:fldChar w:fldCharType="separate"/>
+            </w:r>
+            <w:r>
+              <w:rPr>
+                <w:noProof/>
+                <w:webHidden/>
+              </w:rPr>
+              <w:t>25</w:t>
+            </w:r>
+            <w:r>
+              <w:rPr>
+                <w:noProof/>
+                <w:webHidden/>
+              </w:rPr>
+              <w:fldChar w:fldCharType="end"/>
+            </w:r>
+          </w:hyperlink>
+        </w:p>
+        <w:p>
+          <w:pPr>
+            <w:pStyle w:val="TDC3"/>
+            <w:tabs>
+              <w:tab w:val="right" w:leader="dot" w:pos="9350"/>
+            </w:tabs>
+            <w:rPr>
+              <w:noProof/>
+              <w:kern w:val="2"/>
+              <w14:ligatures w14:val="standardContextual"/>
+            </w:rPr>
+          </w:pPr>
+          <w:hyperlink w:anchor="_Toc182485762" w:history="1">
+            <w:r>
+              <w:rPr>
+                <w:rStyle w:val="Hipervnculo"/>
+                <w:noProof/>
+              </w:rPr>
+              <w:t>6. Próximos pasos</w:t>
+            </w:r>
+            <w:r>
+              <w:rPr>
+                <w:noProof/>
+                <w:webHidden/>
+              </w:rPr>
+              <w:tab/>
+            </w:r>
+            <w:r>
+              <w:rPr>
+                <w:noProof/>
+                <w:webHidden/>
+              </w:rPr>
+              <w:fldChar w:fldCharType="begin"/>
+            </w:r>
+            <w:r>
+              <w:rPr>
+                <w:noProof/>
+                <w:webHidden/>
+              </w:rPr>
+              <w:instrText xml:space="preserve"> PAGEREF _Toc182485762 \h </w:instrText>
+            </w:r>
+            <w:r>
+              <w:rPr>
+                <w:noProof/>
+                <w:webHidden/>
+              </w:rPr>
+            </w:r>
+            <w:r>
+              <w:rPr>
+                <w:noProof/>
+                <w:webHidden/>
+              </w:rPr>
+              <w:fldChar w:fldCharType="separate"/>
+            </w:r>
+            <w:r>
+              <w:rPr>
+                <w:noProof/>
+                <w:webHidden/>
+              </w:rPr>
+              <w:t>25</w:t>
+            </w:r>
+            <w:r>
+              <w:rPr>
+                <w:noProof/>
+                <w:webHidden/>
+              </w:rPr>
+              <w:fldChar w:fldCharType="end"/>
+            </w:r>
+          </w:hyperlink>
+        </w:p>
+        <w:p>
+          <w:pPr>
+            <w:pStyle w:val="TDC3"/>
+            <w:tabs>
+              <w:tab w:val="right" w:leader="dot" w:pos="9350"/>
+            </w:tabs>
+            <w:rPr>
+              <w:noProof/>
+              <w:kern w:val="2"/>
+              <w14:ligatures w14:val="standardContextual"/>
+            </w:rPr>
+          </w:pPr>
+          <w:hyperlink w:anchor="_Toc182485763" w:history="1">
+            <w:r>
+              <w:rPr>
+                <w:rStyle w:val="Hipervnculo"/>
+                <w:noProof/>
+              </w:rPr>
+              <w:t>7. Conclusiones</w:t>
+            </w:r>
+            <w:r>
+              <w:rPr>
+                <w:noProof/>
+                <w:webHidden/>
+              </w:rPr>
+              <w:tab/>
+            </w:r>
+            <w:r>
+              <w:rPr>
+                <w:noProof/>
+                <w:webHidden/>
+              </w:rPr>
+              <w:fldChar w:fldCharType="begin"/>
+            </w:r>
+            <w:r>
+              <w:rPr>
+                <w:noProof/>
+                <w:webHidden/>
+              </w:rPr>
+              <w:instrText xml:space="preserve"> PAGEREF _Toc182485763 \h </w:instrText>
+            </w:r>
+            <w:r>
+              <w:rPr>
+                <w:noProof/>
+                <w:webHidden/>
+              </w:rPr>
+            </w:r>
+            <w:r>
+              <w:rPr>
+                <w:noProof/>
+                <w:webHidden/>
+              </w:rPr>
+              <w:fldChar w:fldCharType="separate"/>
+            </w:r>
+            <w:r>
+              <w:rPr>
+                <w:noProof/>
+                <w:webHidden/>
+              </w:rPr>
+              <w:t>25</w:t>
+            </w:r>
+            <w:r>
+              <w:rPr>
+                <w:noProof/>
+                <w:webHidden/>
+              </w:rPr>
+              <w:fldChar w:fldCharType="end"/>
+            </w:r>
+          </w:hyperlink>
+        </w:p>
+        <w:p>
+          <w:pPr>
+            <w:pStyle w:val="TDC2"/>
+            <w:tabs>
+              <w:tab w:val="right" w:leader="dot" w:pos="9350"/>
+            </w:tabs>
+            <w:rPr>
+              <w:noProof/>
+              <w:kern w:val="2"/>
+              <w14:ligatures w14:val="standardContextual"/>
+            </w:rPr>
+          </w:pPr>
+          <w:hyperlink w:anchor="_Toc182485764" w:history="1">
+            <w:r>
+              <w:rPr>
+                <w:rStyle w:val="Hipervnculo"/>
+                <w:noProof/>
+              </w:rPr>
+              <w:t>Sprint 5: Mejoras en la Interfaz del Panel de Encargado</w:t>
+            </w:r>
+            <w:r>
+              <w:rPr>
+                <w:noProof/>
+                <w:webHidden/>
+              </w:rPr>
+              <w:tab/>
+            </w:r>
+            <w:r>
+              <w:rPr>
+                <w:noProof/>
+                <w:webHidden/>
+              </w:rPr>
+              <w:fldChar w:fldCharType="begin"/>
+            </w:r>
+            <w:r>
+              <w:rPr>
+                <w:noProof/>
+                <w:webHidden/>
+              </w:rPr>
+              <w:instrText xml:space="preserve"> PAGEREF _Toc182485764 \h </w:instrText>
+            </w:r>
+            <w:r>
+              <w:rPr>
+                <w:noProof/>
+                <w:webHidden/>
+              </w:rPr>
+            </w:r>
+            <w:r>
+              <w:rPr>
+                <w:noProof/>
+                <w:webHidden/>
+              </w:rPr>
+              <w:fldChar w:fldCharType="separate"/>
+            </w:r>
+            <w:r>
+              <w:rPr>
+                <w:noProof/>
+                <w:webHidden/>
+              </w:rPr>
+              <w:t>26</w:t>
+            </w:r>
+            <w:r>
+              <w:rPr>
+                <w:noProof/>
+                <w:webHidden/>
+              </w:rPr>
+              <w:fldChar w:fldCharType="end"/>
+            </w:r>
+          </w:hyperlink>
+        </w:p>
+        <w:p>
+          <w:pPr>
+            <w:pStyle w:val="TDC3"/>
+            <w:tabs>
+              <w:tab w:val="right" w:leader="dot" w:pos="9350"/>
+            </w:tabs>
+            <w:rPr>
+              <w:noProof/>
+              <w:kern w:val="2"/>
+              <w14:ligatures w14:val="standardContextual"/>
+            </w:rPr>
+          </w:pPr>
+          <w:hyperlink w:anchor="_Toc182485765" w:history="1">
+            <w:r>
+              <w:rPr>
+                <w:rStyle w:val="Hipervnculo"/>
+                <w:noProof/>
+              </w:rPr>
+              <w:t>1. Adaptación Responsive del Panel Principal</w:t>
+            </w:r>
+            <w:r>
+              <w:rPr>
+                <w:noProof/>
+                <w:webHidden/>
+              </w:rPr>
+              <w:tab/>
+            </w:r>
+            <w:r>
+              <w:rPr>
+                <w:noProof/>
+                <w:webHidden/>
+              </w:rPr>
+              <w:fldChar w:fldCharType="begin"/>
+            </w:r>
+            <w:r>
+              <w:rPr>
+                <w:noProof/>
+                <w:webHidden/>
+              </w:rPr>
+              <w:instrText xml:space="preserve"> PAGEREF _Toc182485765 \h </w:instrText>
+            </w:r>
+            <w:r>
+              <w:rPr>
+                <w:noProof/>
+                <w:webHidden/>
+              </w:rPr>
+            </w:r>
+            <w:r>
+              <w:rPr>
+                <w:noProof/>
+                <w:webHidden/>
+              </w:rPr>
+              <w:fldChar w:fldCharType="separate"/>
+            </w:r>
+            <w:r>
+              <w:rPr>
+                <w:noProof/>
+                <w:webHidden/>
+              </w:rPr>
+              <w:t>26</w:t>
+            </w:r>
+            <w:r>
+              <w:rPr>
+                <w:noProof/>
+                <w:webHidden/>
+              </w:rPr>
+              <w:fldChar w:fldCharType="end"/>
+            </w:r>
+          </w:hyperlink>
+        </w:p>
+        <w:p>
+          <w:pPr>
+            <w:pStyle w:val="TDC3"/>
+            <w:tabs>
+              <w:tab w:val="right" w:leader="dot" w:pos="9350"/>
+            </w:tabs>
+            <w:rPr>
+              <w:noProof/>
+              <w:kern w:val="2"/>
+              <w14:ligatures w14:val="standardContextual"/>
+            </w:rPr>
+          </w:pPr>
+          <w:hyperlink w:anchor="_Toc182485766" w:history="1">
+            <w:r>
+              <w:rPr>
+                <w:rStyle w:val="Hipervnculo"/>
+                <w:noProof/>
+              </w:rPr>
+              <w:t>2. Mejora en el Listado de Camareros</w:t>
+            </w:r>
+            <w:r>
+              <w:rPr>
+                <w:noProof/>
+                <w:webHidden/>
+              </w:rPr>
+              <w:tab/>
+            </w:r>
+            <w:r>
+              <w:rPr>
+                <w:noProof/>
+                <w:webHidden/>
+              </w:rPr>
+              <w:fldChar w:fldCharType="begin"/>
+            </w:r>
+            <w:r>
+              <w:rPr>
+                <w:noProof/>
+                <w:webHidden/>
+              </w:rPr>
+              <w:instrText xml:space="preserve"> PAGEREF _Toc182485766 \h </w:instrText>
+            </w:r>
+            <w:r>
+              <w:rPr>
+                <w:noProof/>
+                <w:webHidden/>
+              </w:rPr>
+            </w:r>
+            <w:r>
+              <w:rPr>
+                <w:noProof/>
+                <w:webHidden/>
+              </w:rPr>
+              <w:fldChar w:fldCharType="separate"/>
+            </w:r>
+            <w:r>
+              <w:rPr>
+                <w:noProof/>
+                <w:webHidden/>
+              </w:rPr>
+              <w:t>26</w:t>
+            </w:r>
+            <w:r>
+              <w:rPr>
+                <w:noProof/>
+                <w:webHidden/>
+              </w:rPr>
+              <w:fldChar w:fldCharType="end"/>
+            </w:r>
+          </w:hyperlink>
+        </w:p>
+        <w:p>
+          <w:pPr>
+            <w:pStyle w:val="TDC3"/>
+            <w:tabs>
+              <w:tab w:val="right" w:leader="dot" w:pos="9350"/>
+            </w:tabs>
+            <w:rPr>
+              <w:noProof/>
+              <w:kern w:val="2"/>
+              <w14:ligatures w14:val="standardContextual"/>
+            </w:rPr>
+          </w:pPr>
+          <w:hyperlink w:anchor="_Toc182485767" w:history="1">
+            <w:r>
+              <w:rPr>
+                <w:rStyle w:val="Hipervnculo"/>
+                <w:noProof/>
+              </w:rPr>
+              <w:t>3. Optimización del Formulario de Registro</w:t>
+            </w:r>
+            <w:r>
+              <w:rPr>
+                <w:noProof/>
+                <w:webHidden/>
+              </w:rPr>
+              <w:tab/>
+            </w:r>
+            <w:r>
+              <w:rPr>
+                <w:noProof/>
+                <w:webHidden/>
+              </w:rPr>
+              <w:fldChar w:fldCharType="begin"/>
+            </w:r>
+            <w:r>
+              <w:rPr>
+                <w:noProof/>
+                <w:webHidden/>
+              </w:rPr>
+              <w:instrText xml:space="preserve"> PAGEREF _Toc182485767 \h </w:instrText>
+            </w:r>
+            <w:r>
+              <w:rPr>
+                <w:noProof/>
+                <w:webHidden/>
+              </w:rPr>
+            </w:r>
+            <w:r>
+              <w:rPr>
+                <w:noProof/>
+                <w:webHidden/>
+              </w:rPr>
+              <w:fldChar w:fldCharType="separate"/>
+            </w:r>
+            <w:r>
+              <w:rPr>
+                <w:noProof/>
+                <w:webHidden/>
+              </w:rPr>
+              <w:t>27</w:t>
+            </w:r>
+            <w:r>
+              <w:rPr>
+                <w:noProof/>
+                <w:webHidden/>
+              </w:rPr>
+              <w:fldChar w:fldCharType="end"/>
+            </w:r>
+          </w:hyperlink>
+        </w:p>
+        <w:p>
+          <w:pPr>
+            <w:pStyle w:val="TDC3"/>
+            <w:tabs>
+              <w:tab w:val="right" w:leader="dot" w:pos="9350"/>
+            </w:tabs>
+            <w:rPr>
+              <w:noProof/>
+              <w:kern w:val="2"/>
+              <w14:ligatures w14:val="standardContextual"/>
+            </w:rPr>
+          </w:pPr>
+          <w:hyperlink w:anchor="_Toc182485768" w:history="1">
+            <w:r>
+              <w:rPr>
+                <w:rStyle w:val="Hipervnculo"/>
+                <w:noProof/>
+              </w:rPr>
+              <w:t>4. Características Técnicas Implementadas</w:t>
+            </w:r>
+            <w:r>
+              <w:rPr>
+                <w:noProof/>
+                <w:webHidden/>
+              </w:rPr>
+              <w:tab/>
+            </w:r>
+            <w:r>
+              <w:rPr>
+                <w:noProof/>
+                <w:webHidden/>
+              </w:rPr>
+              <w:fldChar w:fldCharType="begin"/>
+            </w:r>
+            <w:r>
+              <w:rPr>
+                <w:noProof/>
+                <w:webHidden/>
+              </w:rPr>
+              <w:instrText xml:space="preserve"> PAGEREF _Toc182485768 \h </w:instrText>
+            </w:r>
+            <w:r>
+              <w:rPr>
+                <w:noProof/>
+                <w:webHidden/>
+              </w:rPr>
+            </w:r>
+            <w:r>
+              <w:rPr>
+                <w:noProof/>
+                <w:webHidden/>
+              </w:rPr>
+              <w:fldChar w:fldCharType="separate"/>
+            </w:r>
+            <w:r>
+              <w:rPr>
+                <w:noProof/>
+                <w:webHidden/>
+              </w:rPr>
+              <w:t>27</w:t>
+            </w:r>
+            <w:r>
+              <w:rPr>
+                <w:noProof/>
+                <w:webHidden/>
+              </w:rPr>
+              <w:fldChar w:fldCharType="end"/>
+            </w:r>
+          </w:hyperlink>
+        </w:p>
+        <w:p>
+          <w:pPr>
+            <w:pStyle w:val="TDC3"/>
+            <w:tabs>
+              <w:tab w:val="right" w:leader="dot" w:pos="9350"/>
+            </w:tabs>
+            <w:rPr>
+              <w:noProof/>
+              <w:kern w:val="2"/>
+              <w14:ligatures w14:val="standardContextual"/>
+            </w:rPr>
+          </w:pPr>
+          <w:hyperlink w:anchor="_Toc182485769" w:history="1">
+            <w:r>
+              <w:rPr>
+                <w:rStyle w:val="Hipervnculo"/>
+                <w:noProof/>
+              </w:rPr>
+              <w:t>5. Aspectos de Seguridad</w:t>
+            </w:r>
+            <w:r>
+              <w:rPr>
+                <w:noProof/>
+                <w:webHidden/>
+              </w:rPr>
+              <w:tab/>
+            </w:r>
+            <w:r>
+              <w:rPr>
+                <w:noProof/>
+                <w:webHidden/>
+              </w:rPr>
+              <w:fldChar w:fldCharType="begin"/>
+            </w:r>
+            <w:r>
+              <w:rPr>
+                <w:noProof/>
+                <w:webHidden/>
+              </w:rPr>
+              <w:instrText xml:space="preserve"> PAGEREF _Toc182485769 \h </w:instrText>
+            </w:r>
+            <w:r>
+              <w:rPr>
+                <w:noProof/>
+                <w:webHidden/>
+              </w:rPr>
+            </w:r>
+            <w:r>
+              <w:rPr>
+                <w:noProof/>
+                <w:webHidden/>
+              </w:rPr>
+              <w:fldChar w:fldCharType="separate"/>
+            </w:r>
+            <w:r>
+              <w:rPr>
+                <w:noProof/>
+                <w:webHidden/>
+              </w:rPr>
+              <w:t>27</w:t>
+            </w:r>
+            <w:r>
+              <w:rPr>
+                <w:noProof/>
+                <w:webHidden/>
+              </w:rPr>
+              <w:fldChar w:fldCharType="end"/>
+            </w:r>
+          </w:hyperlink>
+        </w:p>
+        <w:p>
+          <w:pPr>
+            <w:pStyle w:val="TDC3"/>
+            <w:tabs>
+              <w:tab w:val="right" w:leader="dot" w:pos="9350"/>
+            </w:tabs>
+            <w:rPr>
+              <w:noProof/>
+              <w:kern w:val="2"/>
+              <w14:ligatures w14:val="standardContextual"/>
+            </w:rPr>
+          </w:pPr>
+          <w:hyperlink w:anchor="_Toc182485770" w:history="1">
+            <w:r>
+              <w:rPr>
+                <w:rStyle w:val="Hipervnculo"/>
+                <w:noProof/>
+              </w:rPr>
+              <w:t>6. Mejoras en la Experiencia de Usuario</w:t>
+            </w:r>
+            <w:r>
+              <w:rPr>
+                <w:noProof/>
+                <w:webHidden/>
+              </w:rPr>
+              <w:tab/>
+            </w:r>
+            <w:r>
+              <w:rPr>
+                <w:noProof/>
+                <w:webHidden/>
+              </w:rPr>
+              <w:fldChar w:fldCharType="begin"/>
+            </w:r>
+            <w:r>
+              <w:rPr>
+                <w:noProof/>
+                <w:webHidden/>
+              </w:rPr>
+              <w:instrText xml:space="preserve"> PAGEREF _Toc182485770 \h </w:instrText>
+            </w:r>
+            <w:r>
+              <w:rPr>
+                <w:noProof/>
+                <w:webHidden/>
+              </w:rPr>
+            </w:r>
+            <w:r>
+              <w:rPr>
+                <w:noProof/>
+                <w:webHidden/>
+              </w:rPr>
+              <w:fldChar w:fldCharType="separate"/>
+            </w:r>
+            <w:r>
+              <w:rPr>
+                <w:noProof/>
+                <w:webHidden/>
+              </w:rPr>
+              <w:t>27</w:t>
+            </w:r>
+            <w:r>
+              <w:rPr>
+                <w:noProof/>
+                <w:webHidden/>
+              </w:rPr>
+              <w:fldChar w:fldCharType="end"/>
+            </w:r>
+          </w:hyperlink>
+        </w:p>
+        <w:p>
+          <w:pPr>
+            <w:pStyle w:val="TDC3"/>
+            <w:tabs>
+              <w:tab w:val="right" w:leader="dot" w:pos="9350"/>
+            </w:tabs>
+            <w:rPr>
+              <w:noProof/>
+              <w:kern w:val="2"/>
+              <w14:ligatures w14:val="standardContextual"/>
+            </w:rPr>
+          </w:pPr>
+          <w:hyperlink w:anchor="_Toc182485771" w:history="1">
+            <w:r>
+              <w:rPr>
+                <w:rStyle w:val="Hipervnculo"/>
+                <w:noProof/>
+              </w:rPr>
+              <w:t>7. Conclusiones</w:t>
+            </w:r>
+            <w:r>
+              <w:rPr>
+                <w:noProof/>
+                <w:webHidden/>
+              </w:rPr>
+              <w:tab/>
+            </w:r>
+            <w:r>
+              <w:rPr>
+                <w:noProof/>
+                <w:webHidden/>
+              </w:rPr>
+              <w:fldChar w:fldCharType="begin"/>
+            </w:r>
+            <w:r>
+              <w:rPr>
+                <w:noProof/>
+                <w:webHidden/>
+              </w:rPr>
+              <w:instrText xml:space="preserve"> PAGEREF _Toc182485771 \h </w:instrText>
+            </w:r>
+            <w:r>
+              <w:rPr>
+                <w:noProof/>
+                <w:webHidden/>
+              </w:rPr>
+            </w:r>
+            <w:r>
+              <w:rPr>
+                <w:noProof/>
+                <w:webHidden/>
+              </w:rPr>
+              <w:fldChar w:fldCharType="separate"/>
+            </w:r>
+            <w:r>
+              <w:rPr>
+                <w:noProof/>
+                <w:webHidden/>
+              </w:rPr>
+              <w:t>28</w:t>
             </w:r>
             <w:r>
               <w:rPr>
@@ -2913,9 +4173,8 @@
       <w:pPr>
         <w:pStyle w:val="Ttulo1"/>
       </w:pPr>
-      <w:bookmarkStart w:id="0" w:name="_Toc182072480"/>
-      <w:r>
-        <w:lastRenderedPageBreak/>
+      <w:bookmarkStart w:id="0" w:name="_Toc182485728"/>
+      <w:r>
         <w:t>Memoria del Proyecto Restaurante</w:t>
       </w:r>
       <w:bookmarkEnd w:id="0"/>
@@ -2929,7 +4188,7 @@
       <w:pPr>
         <w:pStyle w:val="Ttulo2"/>
       </w:pPr>
-      <w:bookmarkStart w:id="1" w:name="_Toc182072481"/>
+      <w:bookmarkStart w:id="1" w:name="_Toc182485729"/>
       <w:r>
         <w:t>Sprint 1 - Fundamentos del Sistema y Roles</w:t>
       </w:r>
@@ -2954,7 +4213,7 @@
       <w:pPr>
         <w:pStyle w:val="Ttulo3"/>
       </w:pPr>
-      <w:bookmarkStart w:id="2" w:name="_Toc182072482"/>
+      <w:bookmarkStart w:id="2" w:name="_Toc182485730"/>
       <w:r>
         <w:t>1. Introducción</w:t>
       </w:r>
@@ -2985,7 +4244,7 @@
       <w:pPr>
         <w:pStyle w:val="Ttulo3"/>
       </w:pPr>
-      <w:bookmarkStart w:id="3" w:name="_Toc182072483"/>
+      <w:bookmarkStart w:id="3" w:name="_Toc182485731"/>
       <w:r>
         <w:t>2. Objetivos</w:t>
       </w:r>
@@ -3118,7 +4377,7 @@
       <w:pPr>
         <w:pStyle w:val="Ttulo3"/>
       </w:pPr>
-      <w:bookmarkStart w:id="4" w:name="_Toc182072484"/>
+      <w:bookmarkStart w:id="4" w:name="_Toc182485732"/>
       <w:r>
         <w:t>3.</w:t>
       </w:r>
@@ -3303,7 +4562,6 @@
         <w:pStyle w:val="Ttulo4"/>
       </w:pPr>
       <w:r>
-        <w:lastRenderedPageBreak/>
         <w:t>3.1. Descripción de Archivos</w:t>
       </w:r>
     </w:p>
@@ -3616,7 +4874,7 @@
       <w:pPr>
         <w:pStyle w:val="Ttulo3"/>
       </w:pPr>
-      <w:bookmarkStart w:id="5" w:name="_Toc182072485"/>
+      <w:bookmarkStart w:id="5" w:name="_Toc182485733"/>
       <w:r>
         <w:t>4. Proceso de Desarrollo</w:t>
       </w:r>
@@ -3941,7 +5199,6 @@
         <w:rPr>
           <w:rStyle w:val="nfasissutil"/>
         </w:rPr>
-        <w:lastRenderedPageBreak/>
         <w:drawing>
           <wp:anchor distT="0" distB="0" distL="114300" distR="114300" simplePos="0" relativeHeight="251658240" behindDoc="0" locked="0" layoutInCell="1" allowOverlap="1" wp14:anchorId="55E0D195" wp14:editId="780742DE">
             <wp:simplePos x="0" y="0"/>
@@ -4425,7 +5682,6 @@
         </w:rPr>
         <w:t>Se realizaron pruebas exhaustivas para asegurar el correcto funcionamiento del sistema y la integridad de los datos. Se probaron diferentes escenarios y casos de uso para identificar y corregir posibles errores.</w:t>
       </w:r>
-      <w:bookmarkStart w:id="6" w:name="_Toc182072486"/>
     </w:p>
     <w:p>
       <w:pPr>
@@ -4446,6 +5702,7 @@
       <w:pPr>
         <w:pStyle w:val="Ttulo2"/>
       </w:pPr>
+      <w:bookmarkStart w:id="6" w:name="_Toc182485734"/>
       <w:r>
         <w:lastRenderedPageBreak/>
         <w:t>Sprint 2 - Módulo Camarero</w:t>
@@ -4457,7 +5714,7 @@
       <w:pPr>
         <w:pStyle w:val="Ttulo3"/>
       </w:pPr>
-      <w:bookmarkStart w:id="7" w:name="_Toc182072487"/>
+      <w:bookmarkStart w:id="7" w:name="_Toc182485735"/>
       <w:r>
         <w:t>1. Introducción</w:t>
       </w:r>
@@ -4490,7 +5747,7 @@
       <w:pPr>
         <w:pStyle w:val="Ttulo3"/>
       </w:pPr>
-      <w:bookmarkStart w:id="8" w:name="_Toc182072488"/>
+      <w:bookmarkStart w:id="8" w:name="_Toc182485736"/>
       <w:r>
         <w:t>2. Estructura del Módulo</w:t>
       </w:r>
@@ -4619,7 +5876,7 @@
       <w:pPr>
         <w:pStyle w:val="Ttulo3"/>
       </w:pPr>
-      <w:bookmarkStart w:id="9" w:name="_Toc182072489"/>
+      <w:bookmarkStart w:id="9" w:name="_Toc182485737"/>
       <w:r>
         <w:lastRenderedPageBreak/>
         <w:t>3. Funcionalidades Implementadas</w:t>
@@ -5055,12 +6312,12 @@
       <w:pPr>
         <w:pStyle w:val="Ttulo3"/>
       </w:pPr>
-      <w:bookmarkStart w:id="10" w:name="_Toc182072490"/>
     </w:p>
     <w:p>
       <w:pPr>
         <w:pStyle w:val="Ttulo3"/>
       </w:pPr>
+      <w:bookmarkStart w:id="10" w:name="_Toc182485738"/>
       <w:r>
         <w:t>4. Mejoras en la Interfaz de Usuario</w:t>
       </w:r>
@@ -5361,7 +6618,7 @@
       <w:pPr>
         <w:pStyle w:val="Ttulo3"/>
       </w:pPr>
-      <w:bookmarkStart w:id="11" w:name="_Toc182072491"/>
+      <w:bookmarkStart w:id="11" w:name="_Toc182485739"/>
       <w:r>
         <w:t>5. Seguridad Implementada</w:t>
       </w:r>
@@ -5542,7 +6799,6 @@
       <w:pPr>
         <w:pStyle w:val="Ttulo3"/>
       </w:pPr>
-      <w:bookmarkStart w:id="12" w:name="_Toc182072492"/>
     </w:p>
     <w:p>
       <w:pPr>
@@ -5564,6 +6820,7 @@
       <w:pPr>
         <w:pStyle w:val="Ttulo3"/>
       </w:pPr>
+      <w:bookmarkStart w:id="12" w:name="_Toc182485740"/>
       <w:r>
         <w:t>6. Funcionalidades de Gestión de Pedidos</w:t>
       </w:r>
@@ -5728,7 +6985,7 @@
       <w:pPr>
         <w:pStyle w:val="Ttulo3"/>
       </w:pPr>
-      <w:bookmarkStart w:id="13" w:name="_Toc182072493"/>
+      <w:bookmarkStart w:id="13" w:name="_Toc182485741"/>
       <w:r>
         <w:t>7. Mejoras en la Experiencia de Usuario</w:t>
       </w:r>
@@ -5907,7 +7164,6 @@
         </w:rPr>
         <w:t>Minimización de recargas de página</w:t>
       </w:r>
-      <w:bookmarkStart w:id="14" w:name="_Toc182072494"/>
     </w:p>
     <w:p>
       <w:pPr>
@@ -5929,6 +7185,7 @@
       <w:pPr>
         <w:pStyle w:val="Ttulo3"/>
       </w:pPr>
+      <w:bookmarkStart w:id="14" w:name="_Toc182485742"/>
       <w:r>
         <w:t>8. Próximas Mejoras</w:t>
       </w:r>
@@ -6055,7 +7312,7 @@
       <w:pPr>
         <w:pStyle w:val="Ttulo3"/>
       </w:pPr>
-      <w:bookmarkStart w:id="15" w:name="_Toc182072495"/>
+      <w:bookmarkStart w:id="15" w:name="_Toc182485743"/>
       <w:r>
         <w:t>9. Conclusiones</w:t>
       </w:r>
@@ -6207,7 +7464,7 @@
           <w:color w:val="1F1F1F"/>
         </w:rPr>
       </w:pPr>
-      <w:bookmarkStart w:id="16" w:name="_Toc182072496"/>
+      <w:bookmarkStart w:id="16" w:name="_Toc182485744"/>
       <w:r>
         <w:lastRenderedPageBreak/>
         <w:t>Sprint 3 - Gestión de Cuentas y Pagos</w:t>
@@ -6235,7 +7492,7 @@
       <w:pPr>
         <w:pStyle w:val="Ttulo3"/>
       </w:pPr>
-      <w:bookmarkStart w:id="17" w:name="_Toc182072497"/>
+      <w:bookmarkStart w:id="17" w:name="_Toc182485745"/>
       <w:r>
         <w:t>1. Base de Datos</w:t>
       </w:r>
@@ -6316,7 +7573,6 @@
         </w:rPr>
         <w:t>Optimización de la estructura de la tabla cuenta actual</w:t>
       </w:r>
-      <w:bookmarkStart w:id="18" w:name="_Toc182072498"/>
     </w:p>
     <w:p>
       <w:pPr>
@@ -6354,6 +7610,7 @@
       <w:pPr>
         <w:pStyle w:val="Ttulo3"/>
       </w:pPr>
+      <w:bookmarkStart w:id="18" w:name="_Toc182485746"/>
       <w:r>
         <w:t>2. Nuevas Funcionalidades</w:t>
       </w:r>
@@ -7060,13 +8317,12 @@
         <w:pStyle w:val="Ttulo3"/>
       </w:pPr>
     </w:p>
-    <w:p>
-      <w:bookmarkStart w:id="19" w:name="_Toc182072499"/>
-    </w:p>
+    <w:p/>
     <w:p>
       <w:pPr>
         <w:pStyle w:val="Ttulo3"/>
       </w:pPr>
+      <w:bookmarkStart w:id="19" w:name="_Toc182485747"/>
       <w:r>
         <w:t>3. Mejoras en la Interfaz</w:t>
       </w:r>
@@ -7245,7 +8501,7 @@
       <w:pPr>
         <w:pStyle w:val="Ttulo3"/>
       </w:pPr>
-      <w:bookmarkStart w:id="20" w:name="_Toc182072500"/>
+      <w:bookmarkStart w:id="20" w:name="_Toc182485748"/>
       <w:r>
         <w:lastRenderedPageBreak/>
         <w:t>4. Optimizaciones</w:t>
@@ -7332,7 +8588,7 @@
       <w:pPr>
         <w:pStyle w:val="Ttulo3"/>
       </w:pPr>
-      <w:bookmarkStart w:id="21" w:name="_Toc182072501"/>
+      <w:bookmarkStart w:id="21" w:name="_Toc182485749"/>
       <w:r>
         <w:t>5. Archivos Modificados</w:t>
       </w:r>
@@ -7540,7 +8796,7 @@
       <w:pPr>
         <w:pStyle w:val="Ttulo3"/>
       </w:pPr>
-      <w:bookmarkStart w:id="22" w:name="_Toc182072502"/>
+      <w:bookmarkStart w:id="22" w:name="_Toc182485750"/>
       <w:r>
         <w:t>Próximos Pasos</w:t>
       </w:r>
@@ -7686,10 +8942,12 @@
           <w:numId w:val="17"/>
         </w:numPr>
       </w:pPr>
+      <w:bookmarkStart w:id="23" w:name="_Toc182485751"/>
       <w:r>
         <w:lastRenderedPageBreak/>
         <w:t>Conclusiones:</w:t>
       </w:r>
+      <w:bookmarkEnd w:id="23"/>
     </w:p>
     <w:p/>
     <w:p>
@@ -7713,9 +8971,7 @@
         <w:t>Este sprint se ha centrado en mejorar la gestión financiera y el seguimiento de pagos, proporcionando herramientas más robustas para los camareros y una mejor experiencia de usuario.</w:t>
       </w:r>
     </w:p>
-    <w:p>
-      <w:bookmarkStart w:id="23" w:name="_Toc182072503"/>
-    </w:p>
+    <w:p/>
     <w:p>
       <w:pPr>
         <w:pStyle w:val="Ttulo2"/>
@@ -7723,13 +8979,14 @@
           <w:b/>
         </w:rPr>
       </w:pPr>
+      <w:bookmarkStart w:id="24" w:name="_Toc182485752"/>
       <w:r>
         <w:rPr>
           <w:b/>
         </w:rPr>
         <w:t>Sprint 4: Mejora del Sistema de Tickets y Manejo de Errores</w:t>
       </w:r>
-      <w:bookmarkEnd w:id="23"/>
+      <w:bookmarkEnd w:id="24"/>
     </w:p>
     <w:p>
       <w:pPr>
@@ -7815,7 +9072,6 @@
           <w:b/>
         </w:rPr>
       </w:pPr>
-      <w:bookmarkStart w:id="24" w:name="_Toc182072504"/>
     </w:p>
     <w:p>
       <w:pPr>
@@ -7824,13 +9080,14 @@
           <w:b/>
         </w:rPr>
       </w:pPr>
+      <w:bookmarkStart w:id="25" w:name="_Toc182485753"/>
       <w:r>
         <w:rPr>
           <w:b/>
         </w:rPr>
         <w:t>1. Sistema de Generación de Tickets Mejorado</w:t>
       </w:r>
-      <w:bookmarkEnd w:id="24"/>
+      <w:bookmarkEnd w:id="25"/>
     </w:p>
     <w:p/>
     <w:p>
@@ -7923,14 +9180,14 @@
           <w:b/>
         </w:rPr>
       </w:pPr>
-      <w:bookmarkStart w:id="25" w:name="_Toc182072505"/>
+      <w:bookmarkStart w:id="26" w:name="_Toc182485754"/>
       <w:r>
         <w:rPr>
           <w:b/>
         </w:rPr>
         <w:t>2. Integración con Impresora Térmica</w:t>
       </w:r>
-      <w:bookmarkEnd w:id="25"/>
+      <w:bookmarkEnd w:id="26"/>
     </w:p>
     <w:p/>
     <w:p>
@@ -8023,14 +9280,14 @@
           <w:b/>
         </w:rPr>
       </w:pPr>
-      <w:bookmarkStart w:id="26" w:name="_Toc182072506"/>
+      <w:bookmarkStart w:id="27" w:name="_Toc182485755"/>
       <w:r>
         <w:rPr>
           <w:b/>
         </w:rPr>
         <w:t>3. Sistema de Notificaciones</w:t>
       </w:r>
-      <w:bookmarkEnd w:id="26"/>
+      <w:bookmarkEnd w:id="27"/>
     </w:p>
     <w:p/>
     <w:p>
@@ -9702,19 +10959,23 @@
       <w:pPr>
         <w:pStyle w:val="Ttulo2"/>
       </w:pPr>
+      <w:bookmarkStart w:id="28" w:name="_Toc182485756"/>
       <w:r>
         <w:lastRenderedPageBreak/>
         <w:t>Sprint 4.5 - Mejoras visuales y funcionalidad PDF</w:t>
       </w:r>
+      <w:bookmarkEnd w:id="28"/>
     </w:p>
     <w:p/>
     <w:p>
       <w:pPr>
         <w:pStyle w:val="Ttulo3"/>
       </w:pPr>
+      <w:bookmarkStart w:id="29" w:name="_Toc182485757"/>
       <w:r>
         <w:t>1. Unificación del diseño</w:t>
       </w:r>
+      <w:bookmarkEnd w:id="29"/>
     </w:p>
     <w:p>
       <w:pPr>
@@ -9814,9 +11075,11 @@
           <w:color w:val="1F1F1F"/>
         </w:rPr>
       </w:pPr>
+      <w:bookmarkStart w:id="30" w:name="_Toc182485758"/>
       <w:r>
         <w:t>2. Mejoras en la interfaz de usuario</w:t>
       </w:r>
+      <w:bookmarkEnd w:id="30"/>
     </w:p>
     <w:p>
       <w:pPr>
@@ -10039,9 +11302,11 @@
       <w:pPr>
         <w:pStyle w:val="Ttulo3"/>
       </w:pPr>
+      <w:bookmarkStart w:id="31" w:name="_Toc182485759"/>
       <w:r>
         <w:t>3. Implementación de exportación PDF</w:t>
       </w:r>
+      <w:bookmarkEnd w:id="31"/>
     </w:p>
     <w:p/>
     <w:p>
@@ -10385,9 +11650,11 @@
       <w:pPr>
         <w:pStyle w:val="Ttulo3"/>
       </w:pPr>
+      <w:bookmarkStart w:id="32" w:name="_Toc182485760"/>
       <w:r>
         <w:t>4. Mejoras en la gestión de cuentas</w:t>
       </w:r>
+      <w:bookmarkEnd w:id="32"/>
     </w:p>
     <w:p/>
     <w:p>
@@ -10555,10 +11822,12 @@
       <w:pPr>
         <w:pStyle w:val="Ttulo3"/>
       </w:pPr>
+      <w:bookmarkStart w:id="33" w:name="_Toc182485761"/>
       <w:r>
         <w:lastRenderedPageBreak/>
         <w:t>5. Optimizaciones generales</w:t>
       </w:r>
+      <w:bookmarkEnd w:id="33"/>
     </w:p>
     <w:p/>
     <w:p>
@@ -10737,9 +12006,11 @@
       <w:pPr>
         <w:pStyle w:val="Ttulo3"/>
       </w:pPr>
+      <w:bookmarkStart w:id="34" w:name="_Toc182485762"/>
       <w:r>
         <w:t>6. Próximos pasos</w:t>
       </w:r>
+      <w:bookmarkEnd w:id="34"/>
     </w:p>
     <w:p/>
     <w:p>
@@ -10857,9 +12128,11 @@
       <w:pPr>
         <w:pStyle w:val="Ttulo3"/>
       </w:pPr>
+      <w:bookmarkStart w:id="35" w:name="_Toc182485763"/>
       <w:r>
         <w:t>7. Conclusiones</w:t>
       </w:r>
+      <w:bookmarkEnd w:id="35"/>
     </w:p>
     <w:p>
       <w:pPr>
@@ -10905,19 +12178,23 @@
       <w:pPr>
         <w:pStyle w:val="Ttulo2"/>
       </w:pPr>
+      <w:bookmarkStart w:id="36" w:name="_Toc182485764"/>
       <w:r>
         <w:lastRenderedPageBreak/>
         <w:t>Sprint 5: Mejoras en la Interfaz del Panel de Encargado</w:t>
       </w:r>
+      <w:bookmarkEnd w:id="36"/>
     </w:p>
     <w:p/>
     <w:p>
       <w:pPr>
         <w:pStyle w:val="Ttulo3"/>
       </w:pPr>
+      <w:bookmarkStart w:id="37" w:name="_Toc182485765"/>
       <w:r>
         <w:t>1. Adaptación Responsive del Panel Principal</w:t>
       </w:r>
+      <w:bookmarkEnd w:id="37"/>
     </w:p>
     <w:p/>
     <w:p>
@@ -11018,9 +12295,11 @@
       <w:pPr>
         <w:pStyle w:val="Ttulo3"/>
       </w:pPr>
+      <w:bookmarkStart w:id="38" w:name="_Toc182485766"/>
       <w:r>
         <w:t>2. Mejora en el Listado de Camareros</w:t>
       </w:r>
+      <w:bookmarkEnd w:id="38"/>
     </w:p>
     <w:p/>
     <w:p>
@@ -11161,10 +12440,12 @@
       <w:pPr>
         <w:pStyle w:val="Ttulo3"/>
       </w:pPr>
+      <w:bookmarkStart w:id="39" w:name="_Toc182485767"/>
       <w:r>
         <w:lastRenderedPageBreak/>
         <w:t>3. Optimización del Formulario de Registro</w:t>
       </w:r>
+      <w:bookmarkEnd w:id="39"/>
     </w:p>
     <w:p/>
     <w:p>
@@ -11189,9 +12470,11 @@
       <w:pPr>
         <w:pStyle w:val="Ttulo3"/>
       </w:pPr>
+      <w:bookmarkStart w:id="40" w:name="_Toc182485768"/>
       <w:r>
         <w:t>4. Características Técnicas Implementadas</w:t>
       </w:r>
+      <w:bookmarkEnd w:id="40"/>
     </w:p>
     <w:p/>
     <w:p>
@@ -11328,9 +12611,11 @@
       <w:pPr>
         <w:pStyle w:val="Ttulo3"/>
       </w:pPr>
+      <w:bookmarkStart w:id="41" w:name="_Toc182485769"/>
       <w:r>
         <w:t>5. Aspectos de Seguridad</w:t>
       </w:r>
+      <w:bookmarkEnd w:id="41"/>
     </w:p>
     <w:p>
       <w:pPr>
@@ -11423,9 +12708,11 @@
       <w:pPr>
         <w:pStyle w:val="Ttulo3"/>
       </w:pPr>
+      <w:bookmarkStart w:id="42" w:name="_Toc182485770"/>
       <w:r>
         <w:t>6. Mejoras en la Experiencia de Usuario</w:t>
       </w:r>
+      <w:bookmarkEnd w:id="42"/>
     </w:p>
     <w:p>
       <w:pPr>
@@ -11516,10 +12803,12 @@
       <w:pPr>
         <w:pStyle w:val="Ttulo3"/>
       </w:pPr>
+      <w:bookmarkStart w:id="43" w:name="_Toc182485771"/>
       <w:r>
         <w:lastRenderedPageBreak/>
         <w:t>7. Conclusiones</w:t>
       </w:r>
+      <w:bookmarkEnd w:id="43"/>
     </w:p>
     <w:p/>
     <w:p>

</xml_diff>